<commit_message>
Atualização dos diagramas e documentos.
</commit_message>
<xml_diff>
--- a/Documento de requisitos.docx
+++ b/Documento de requisitos.docx
@@ -698,6 +698,92 @@
       </w:r>
       <w:proofErr w:type="spellEnd"/>
     </w:p>
+    <w:p>
+      <w:pPr>
+        <w:ind w:left="720"/>
+        <w:rPr>
+          <w:lang w:val="pt-BR"/>
+        </w:rPr>
+      </w:pPr>
+    </w:p>
+    <w:p>
+      <w:pPr>
+        <w:ind w:left="720"/>
+        <w:rPr>
+          <w:lang w:val="pt-BR"/>
+        </w:rPr>
+      </w:pPr>
+      <w:r>
+        <w:rPr>
+          <w:lang w:val="pt-BR"/>
+        </w:rPr>
+        <w:t xml:space="preserve">O Master </w:t>
+      </w:r>
+      <w:proofErr w:type="spellStart"/>
+      <w:r>
+        <w:rPr>
+          <w:lang w:val="pt-BR"/>
+        </w:rPr>
+        <w:t>Tester</w:t>
+      </w:r>
+      <w:proofErr w:type="spellEnd"/>
+      <w:r>
+        <w:rPr>
+          <w:lang w:val="pt-BR"/>
+        </w:rPr>
+        <w:t xml:space="preserve"> adota o método </w:t>
+      </w:r>
+      <w:proofErr w:type="spellStart"/>
+      <w:r>
+        <w:rPr>
+          <w:lang w:val="pt-BR"/>
+        </w:rPr>
+        <w:t>OpenUp</w:t>
+      </w:r>
+      <w:proofErr w:type="spellEnd"/>
+      <w:r>
+        <w:rPr>
+          <w:lang w:val="pt-BR"/>
+        </w:rPr>
+        <w:t xml:space="preserve">, e auxilia uma equipe de desenvolvimento a melhorar a qualidade de seu produto, realizando testes automáticos e manuais. É um </w:t>
+      </w:r>
+      <w:proofErr w:type="spellStart"/>
+      <w:r>
+        <w:rPr>
+          <w:lang w:val="pt-BR"/>
+        </w:rPr>
+        <w:t>plugin</w:t>
+      </w:r>
+      <w:proofErr w:type="spellEnd"/>
+      <w:r>
+        <w:rPr>
+          <w:lang w:val="pt-BR"/>
+        </w:rPr>
+        <w:t xml:space="preserve"> que </w:t>
+      </w:r>
+      <w:proofErr w:type="spellStart"/>
+      <w:r>
+        <w:rPr>
+          <w:lang w:val="pt-BR"/>
+        </w:rPr>
+        <w:t>sera</w:t>
+      </w:r>
+      <w:proofErr w:type="spellEnd"/>
+      <w:r>
+        <w:rPr>
+          <w:lang w:val="pt-BR"/>
+        </w:rPr>
+        <w:t xml:space="preserve"> instalado na plataforma de desenvolvimento desejada pela equipe, mais precisamente o Eclipse.</w:t>
+      </w:r>
+    </w:p>
+    <w:p>
+      <w:pPr>
+        <w:ind w:left="720"/>
+        <w:rPr>
+          <w:lang w:val="pt-BR"/>
+        </w:rPr>
+      </w:pPr>
+    </w:p>
     <w:bookmarkEnd w:id="0"/>
     <w:bookmarkEnd w:id="1"/>
     <w:p>
@@ -769,7 +855,6 @@
           <w:lang w:val="pt-BR"/>
         </w:rPr>
       </w:pPr>
-      <w:bookmarkStart w:id="2" w:name="_GoBack"/>
       <w:r>
         <w:rPr>
           <w:lang w:val="pt-BR"/>
@@ -977,7 +1062,83 @@
       </w:r>
       <w:proofErr w:type="gramEnd"/>
     </w:p>
-    <w:bookmarkEnd w:id="2"/>
+    <w:p>
+      <w:pPr>
+        <w:pStyle w:val="Corpodetexto"/>
+        <w:rPr>
+          <w:lang w:val="pt-BR"/>
+        </w:rPr>
+      </w:pPr>
+      <w:r>
+        <w:rPr>
+          <w:lang w:val="pt-BR"/>
+        </w:rPr>
+        <w:t xml:space="preserve">Os requisitos funcionais são: </w:t>
+      </w:r>
+    </w:p>
+    <w:p>
+      <w:pPr>
+        <w:pStyle w:val="Corpodetexto"/>
+        <w:numPr>
+          <w:ilvl w:val="0"/>
+          <w:numId w:val="25"/>
+        </w:numPr>
+        <w:rPr>
+          <w:lang w:val="pt-BR"/>
+        </w:rPr>
+      </w:pPr>
+      <w:r>
+        <w:rPr>
+          <w:lang w:val="pt-BR"/>
+        </w:rPr>
+        <w:t>Implementar código</w:t>
+      </w:r>
+    </w:p>
+    <w:p>
+      <w:pPr>
+        <w:pStyle w:val="Corpodetexto"/>
+        <w:numPr>
+          <w:ilvl w:val="0"/>
+          <w:numId w:val="25"/>
+        </w:numPr>
+        <w:rPr>
+          <w:lang w:val="pt-BR"/>
+        </w:rPr>
+      </w:pPr>
+      <w:r>
+        <w:rPr>
+          <w:lang w:val="pt-BR"/>
+        </w:rPr>
+        <w:t>Implementar teste manual do código</w:t>
+      </w:r>
+    </w:p>
+    <w:p>
+      <w:pPr>
+        <w:pStyle w:val="Corpodetexto"/>
+        <w:numPr>
+          <w:ilvl w:val="0"/>
+          <w:numId w:val="25"/>
+        </w:numPr>
+        <w:rPr>
+          <w:lang w:val="pt-BR"/>
+        </w:rPr>
+      </w:pPr>
+      <w:r>
+        <w:rPr>
+          <w:lang w:val="pt-BR"/>
+        </w:rPr>
+        <w:t>Realizar os testes automáticos</w:t>
+      </w:r>
+    </w:p>
+    <w:p>
+      <w:pPr>
+        <w:pStyle w:val="Corpodetexto"/>
+        <w:ind w:left="1440"/>
+        <w:rPr>
+          <w:lang w:val="pt-BR"/>
+        </w:rPr>
+      </w:pPr>
+    </w:p>
     <w:p>
       <w:pPr>
         <w:pStyle w:val="Ttulo1"/>
@@ -1334,6 +1495,88 @@
     </w:p>
     <w:p>
       <w:pPr>
+        <w:pStyle w:val="Corpodetexto"/>
+        <w:rPr>
+          <w:lang w:val="pt-BR"/>
+        </w:rPr>
+      </w:pPr>
+      <w:r>
+        <w:rPr>
+          <w:lang w:val="pt-BR"/>
+        </w:rPr>
+        <w:t xml:space="preserve">O </w:t>
+      </w:r>
+      <w:proofErr w:type="spellStart"/>
+      <w:r>
+        <w:rPr>
+          <w:lang w:val="pt-BR"/>
+        </w:rPr>
+        <w:t>plugin</w:t>
+      </w:r>
+      <w:proofErr w:type="spellEnd"/>
+      <w:r>
+        <w:rPr>
+          <w:lang w:val="pt-BR"/>
+        </w:rPr>
+        <w:t xml:space="preserve"> Master Teste é fácil de usar,</w:t>
+      </w:r>
+      <w:r>
+        <w:rPr>
+          <w:lang w:val="pt-BR"/>
+        </w:rPr>
+        <w:t xml:space="preserve"> pois</w:t>
+      </w:r>
+      <w:r>
+        <w:rPr>
+          <w:lang w:val="pt-BR"/>
+        </w:rPr>
+        <w:t xml:space="preserve"> basta selecionar o código a ser testado, então, o </w:t>
+      </w:r>
+      <w:proofErr w:type="spellStart"/>
+      <w:r>
+        <w:rPr>
+          <w:lang w:val="pt-BR"/>
+        </w:rPr>
+        <w:t>plugin</w:t>
+      </w:r>
+      <w:proofErr w:type="spellEnd"/>
+      <w:r>
+        <w:rPr>
+          <w:lang w:val="pt-BR"/>
+        </w:rPr>
+        <w:t xml:space="preserve"> irá gerar todos os testes necessários</w:t>
+      </w:r>
+      <w:r>
+        <w:rPr>
+          <w:lang w:val="pt-BR"/>
+        </w:rPr>
+        <w:t xml:space="preserve">, é um </w:t>
+      </w:r>
+      <w:proofErr w:type="spellStart"/>
+      <w:r>
+        <w:rPr>
+          <w:lang w:val="pt-BR"/>
+        </w:rPr>
+        <w:t>plugin</w:t>
+      </w:r>
+      <w:proofErr w:type="spellEnd"/>
+      <w:r>
+        <w:rPr>
+          <w:lang w:val="pt-BR"/>
+        </w:rPr>
+        <w:t xml:space="preserve"> fácil e rápido de aprender.</w:t>
+      </w:r>
+    </w:p>
+    <w:p>
+      <w:pPr>
+        <w:pStyle w:val="Corpodetexto"/>
+        <w:rPr>
+          <w:lang w:val="pt-BR"/>
+        </w:rPr>
+      </w:pPr>
+    </w:p>
+    <w:p>
+      <w:pPr>
         <w:pStyle w:val="Ttulo2"/>
         <w:rPr>
           <w:lang w:val="pt-BR"/>
@@ -1871,716 +2114,6 @@
           <w:lang w:val="pt-BR"/>
         </w:rPr>
         <w:t>]</w:t>
-      </w:r>
-      <w:proofErr w:type="gramEnd"/>
-    </w:p>
-    <w:p>
-      <w:pPr>
-        <w:pStyle w:val="Ttulo2"/>
-        <w:rPr>
-          <w:lang w:val="pt-BR"/>
-        </w:rPr>
-      </w:pPr>
-      <w:r>
-        <w:rPr>
-          <w:lang w:val="pt-BR"/>
-        </w:rPr>
-        <w:t>Performance</w:t>
-      </w:r>
-    </w:p>
-    <w:p>
-      <w:pPr>
-        <w:pStyle w:val="InfoBlue"/>
-        <w:rPr>
-          <w:lang w:val="pt-BR"/>
-        </w:rPr>
-      </w:pPr>
-      <w:r>
-        <w:rPr>
-          <w:lang w:val="pt-BR"/>
-        </w:rPr>
-        <w:t xml:space="preserve">[The performance </w:t>
-      </w:r>
-      <w:proofErr w:type="spellStart"/>
-      <w:r>
-        <w:rPr>
-          <w:lang w:val="pt-BR"/>
-        </w:rPr>
-        <w:t>characteristics</w:t>
-      </w:r>
-      <w:proofErr w:type="spellEnd"/>
-      <w:r>
-        <w:rPr>
-          <w:lang w:val="pt-BR"/>
-        </w:rPr>
-        <w:t xml:space="preserve"> </w:t>
-      </w:r>
-      <w:proofErr w:type="spellStart"/>
-      <w:r>
-        <w:rPr>
-          <w:lang w:val="pt-BR"/>
-        </w:rPr>
-        <w:t>of</w:t>
-      </w:r>
-      <w:proofErr w:type="spellEnd"/>
-      <w:r>
-        <w:rPr>
-          <w:lang w:val="pt-BR"/>
-        </w:rPr>
-        <w:t xml:space="preserve"> </w:t>
-      </w:r>
-      <w:proofErr w:type="spellStart"/>
-      <w:r>
-        <w:rPr>
-          <w:lang w:val="pt-BR"/>
-        </w:rPr>
-        <w:t>the</w:t>
-      </w:r>
-      <w:proofErr w:type="spellEnd"/>
-      <w:r>
-        <w:rPr>
-          <w:lang w:val="pt-BR"/>
-        </w:rPr>
-        <w:t xml:space="preserve"> system </w:t>
-      </w:r>
-      <w:proofErr w:type="spellStart"/>
-      <w:r>
-        <w:rPr>
-          <w:lang w:val="pt-BR"/>
-        </w:rPr>
-        <w:t>should</w:t>
-      </w:r>
-      <w:proofErr w:type="spellEnd"/>
-      <w:r>
-        <w:rPr>
-          <w:lang w:val="pt-BR"/>
-        </w:rPr>
-        <w:t xml:space="preserve"> </w:t>
-      </w:r>
-      <w:proofErr w:type="spellStart"/>
-      <w:r>
-        <w:rPr>
-          <w:lang w:val="pt-BR"/>
-        </w:rPr>
-        <w:t>be</w:t>
-      </w:r>
-      <w:proofErr w:type="spellEnd"/>
-      <w:r>
-        <w:rPr>
-          <w:lang w:val="pt-BR"/>
-        </w:rPr>
-        <w:t xml:space="preserve"> </w:t>
-      </w:r>
-      <w:proofErr w:type="spellStart"/>
-      <w:r>
-        <w:rPr>
-          <w:lang w:val="pt-BR"/>
-        </w:rPr>
-        <w:t>outlined</w:t>
-      </w:r>
-      <w:proofErr w:type="spellEnd"/>
-      <w:r>
-        <w:rPr>
-          <w:lang w:val="pt-BR"/>
-        </w:rPr>
-        <w:t xml:space="preserve"> in </w:t>
-      </w:r>
-      <w:proofErr w:type="spellStart"/>
-      <w:r>
-        <w:rPr>
-          <w:lang w:val="pt-BR"/>
-        </w:rPr>
-        <w:t>this</w:t>
-      </w:r>
-      <w:proofErr w:type="spellEnd"/>
-      <w:r>
-        <w:rPr>
-          <w:lang w:val="pt-BR"/>
-        </w:rPr>
-        <w:t xml:space="preserve"> </w:t>
-      </w:r>
-      <w:proofErr w:type="spellStart"/>
-      <w:r>
-        <w:rPr>
-          <w:lang w:val="pt-BR"/>
-        </w:rPr>
-        <w:t>section</w:t>
-      </w:r>
-      <w:proofErr w:type="spellEnd"/>
-      <w:r>
-        <w:rPr>
-          <w:lang w:val="pt-BR"/>
-        </w:rPr>
-        <w:t xml:space="preserve">. </w:t>
-      </w:r>
-      <w:proofErr w:type="spellStart"/>
-      <w:r>
-        <w:rPr>
-          <w:lang w:val="pt-BR"/>
-        </w:rPr>
-        <w:t>Examples</w:t>
-      </w:r>
-      <w:proofErr w:type="spellEnd"/>
-      <w:r>
-        <w:rPr>
-          <w:lang w:val="pt-BR"/>
-        </w:rPr>
-        <w:t xml:space="preserve"> are response time</w:t>
-      </w:r>
-      <w:r>
-        <w:rPr>
-          <w:lang w:val="pt-BR"/>
-        </w:rPr>
-        <w:t xml:space="preserve">, </w:t>
-      </w:r>
-      <w:proofErr w:type="spellStart"/>
-      <w:r>
-        <w:rPr>
-          <w:lang w:val="pt-BR"/>
-        </w:rPr>
-        <w:t>throughput</w:t>
-      </w:r>
-      <w:proofErr w:type="spellEnd"/>
-      <w:r>
-        <w:rPr>
-          <w:lang w:val="pt-BR"/>
-        </w:rPr>
-        <w:t xml:space="preserve">, </w:t>
-      </w:r>
-      <w:proofErr w:type="spellStart"/>
-      <w:r>
-        <w:rPr>
-          <w:lang w:val="pt-BR"/>
-        </w:rPr>
-        <w:t>capacity</w:t>
-      </w:r>
-      <w:proofErr w:type="spellEnd"/>
-      <w:r>
-        <w:rPr>
-          <w:lang w:val="pt-BR"/>
-        </w:rPr>
-        <w:t xml:space="preserve"> </w:t>
-      </w:r>
-      <w:proofErr w:type="spellStart"/>
-      <w:r>
-        <w:rPr>
-          <w:lang w:val="pt-BR"/>
-        </w:rPr>
-        <w:t>and</w:t>
-      </w:r>
-      <w:proofErr w:type="spellEnd"/>
-      <w:r>
-        <w:rPr>
-          <w:lang w:val="pt-BR"/>
-        </w:rPr>
-        <w:t xml:space="preserve"> startup </w:t>
-      </w:r>
-      <w:proofErr w:type="spellStart"/>
-      <w:r>
-        <w:rPr>
-          <w:lang w:val="pt-BR"/>
-        </w:rPr>
-        <w:t>or</w:t>
-      </w:r>
-      <w:proofErr w:type="spellEnd"/>
-      <w:r>
-        <w:rPr>
-          <w:lang w:val="pt-BR"/>
-        </w:rPr>
-        <w:t xml:space="preserve"> shutdown </w:t>
-      </w:r>
-      <w:proofErr w:type="gramStart"/>
-      <w:r>
-        <w:rPr>
-          <w:lang w:val="pt-BR"/>
-        </w:rPr>
-        <w:t>times.]</w:t>
-      </w:r>
-      <w:proofErr w:type="gramEnd"/>
-    </w:p>
-    <w:p>
-      <w:pPr>
-        <w:pStyle w:val="Ttulo2"/>
-        <w:rPr>
-          <w:lang w:val="pt-BR"/>
-        </w:rPr>
-      </w:pPr>
-      <w:proofErr w:type="spellStart"/>
-      <w:r>
-        <w:rPr>
-          <w:lang w:val="pt-BR"/>
-        </w:rPr>
-        <w:t>Supportability</w:t>
-      </w:r>
-      <w:proofErr w:type="spellEnd"/>
-    </w:p>
-    <w:p>
-      <w:pPr>
-        <w:pStyle w:val="InfoBlue"/>
-        <w:rPr>
-          <w:lang w:val="pt-BR"/>
-        </w:rPr>
-      </w:pPr>
-      <w:r>
-        <w:rPr>
-          <w:lang w:val="pt-BR"/>
-        </w:rPr>
-        <w:t>[</w:t>
-      </w:r>
-      <w:proofErr w:type="spellStart"/>
-      <w:r>
-        <w:rPr>
-          <w:lang w:val="pt-BR"/>
-        </w:rPr>
-        <w:t>This</w:t>
-      </w:r>
-      <w:proofErr w:type="spellEnd"/>
-      <w:r>
-        <w:rPr>
-          <w:lang w:val="pt-BR"/>
-        </w:rPr>
-        <w:t xml:space="preserve"> </w:t>
-      </w:r>
-      <w:proofErr w:type="spellStart"/>
-      <w:r>
-        <w:rPr>
-          <w:lang w:val="pt-BR"/>
-        </w:rPr>
-        <w:t>section</w:t>
-      </w:r>
-      <w:proofErr w:type="spellEnd"/>
-      <w:r>
-        <w:rPr>
-          <w:lang w:val="pt-BR"/>
-        </w:rPr>
-        <w:t xml:space="preserve"> </w:t>
-      </w:r>
-      <w:proofErr w:type="spellStart"/>
-      <w:r>
-        <w:rPr>
-          <w:lang w:val="pt-BR"/>
-        </w:rPr>
-        <w:t>indicates</w:t>
-      </w:r>
-      <w:proofErr w:type="spellEnd"/>
-      <w:r>
-        <w:rPr>
-          <w:lang w:val="pt-BR"/>
-        </w:rPr>
-        <w:t xml:space="preserve"> </w:t>
-      </w:r>
-      <w:proofErr w:type="spellStart"/>
-      <w:r>
-        <w:rPr>
-          <w:lang w:val="pt-BR"/>
-        </w:rPr>
-        <w:t>any</w:t>
-      </w:r>
-      <w:proofErr w:type="spellEnd"/>
-      <w:r>
-        <w:rPr>
-          <w:lang w:val="pt-BR"/>
-        </w:rPr>
-        <w:t xml:space="preserve"> </w:t>
-      </w:r>
-      <w:proofErr w:type="spellStart"/>
-      <w:r>
-        <w:rPr>
-          <w:lang w:val="pt-BR"/>
-        </w:rPr>
-        <w:t>requirements</w:t>
-      </w:r>
-      <w:proofErr w:type="spellEnd"/>
-      <w:r>
-        <w:rPr>
-          <w:lang w:val="pt-BR"/>
-        </w:rPr>
-        <w:t xml:space="preserve"> </w:t>
-      </w:r>
-      <w:proofErr w:type="spellStart"/>
-      <w:r>
-        <w:rPr>
-          <w:lang w:val="pt-BR"/>
-        </w:rPr>
-        <w:t>that</w:t>
-      </w:r>
-      <w:proofErr w:type="spellEnd"/>
-      <w:r>
-        <w:rPr>
-          <w:lang w:val="pt-BR"/>
-        </w:rPr>
-        <w:t xml:space="preserve"> </w:t>
-      </w:r>
-      <w:proofErr w:type="spellStart"/>
-      <w:r>
-        <w:rPr>
-          <w:lang w:val="pt-BR"/>
-        </w:rPr>
-        <w:t>will</w:t>
-      </w:r>
-      <w:proofErr w:type="spellEnd"/>
-      <w:r>
-        <w:rPr>
-          <w:lang w:val="pt-BR"/>
-        </w:rPr>
-        <w:t xml:space="preserve"> </w:t>
-      </w:r>
-      <w:proofErr w:type="spellStart"/>
-      <w:r>
-        <w:rPr>
-          <w:lang w:val="pt-BR"/>
-        </w:rPr>
-        <w:t>enhance</w:t>
-      </w:r>
-      <w:proofErr w:type="spellEnd"/>
-      <w:r>
-        <w:rPr>
-          <w:lang w:val="pt-BR"/>
-        </w:rPr>
-        <w:t xml:space="preserve"> </w:t>
-      </w:r>
-      <w:proofErr w:type="spellStart"/>
-      <w:r>
-        <w:rPr>
-          <w:lang w:val="pt-BR"/>
-        </w:rPr>
-        <w:t>the</w:t>
-      </w:r>
-      <w:proofErr w:type="spellEnd"/>
-      <w:r>
-        <w:rPr>
-          <w:lang w:val="pt-BR"/>
-        </w:rPr>
-        <w:t xml:space="preserve"> </w:t>
-      </w:r>
-      <w:proofErr w:type="spellStart"/>
-      <w:r>
-        <w:rPr>
-          <w:lang w:val="pt-BR"/>
-        </w:rPr>
-        <w:t>supportability</w:t>
-      </w:r>
-      <w:proofErr w:type="spellEnd"/>
-      <w:r>
-        <w:rPr>
-          <w:lang w:val="pt-BR"/>
-        </w:rPr>
-        <w:t xml:space="preserve"> </w:t>
-      </w:r>
-      <w:proofErr w:type="spellStart"/>
-      <w:r>
-        <w:rPr>
-          <w:lang w:val="pt-BR"/>
-        </w:rPr>
-        <w:t>or</w:t>
-      </w:r>
-      <w:proofErr w:type="spellEnd"/>
-      <w:r>
-        <w:rPr>
-          <w:lang w:val="pt-BR"/>
-        </w:rPr>
-        <w:t xml:space="preserve"> </w:t>
-      </w:r>
-      <w:proofErr w:type="spellStart"/>
-      <w:r>
-        <w:rPr>
-          <w:lang w:val="pt-BR"/>
-        </w:rPr>
-        <w:t>maintainability</w:t>
-      </w:r>
-      <w:proofErr w:type="spellEnd"/>
-      <w:r>
-        <w:rPr>
-          <w:lang w:val="pt-BR"/>
-        </w:rPr>
-        <w:t xml:space="preserve"> </w:t>
-      </w:r>
-      <w:proofErr w:type="spellStart"/>
-      <w:r>
-        <w:rPr>
-          <w:lang w:val="pt-BR"/>
-        </w:rPr>
-        <w:t>of</w:t>
-      </w:r>
-      <w:proofErr w:type="spellEnd"/>
-      <w:r>
-        <w:rPr>
-          <w:lang w:val="pt-BR"/>
-        </w:rPr>
-        <w:t xml:space="preserve"> </w:t>
-      </w:r>
-      <w:proofErr w:type="spellStart"/>
-      <w:r>
-        <w:rPr>
-          <w:lang w:val="pt-BR"/>
-        </w:rPr>
-        <w:t>the</w:t>
-      </w:r>
-      <w:proofErr w:type="spellEnd"/>
-      <w:r>
-        <w:rPr>
-          <w:lang w:val="pt-BR"/>
-        </w:rPr>
-        <w:t xml:space="preserve"> system </w:t>
-      </w:r>
-      <w:proofErr w:type="spellStart"/>
-      <w:r>
-        <w:rPr>
-          <w:lang w:val="pt-BR"/>
-        </w:rPr>
-        <w:t>being</w:t>
-      </w:r>
-      <w:proofErr w:type="spellEnd"/>
-      <w:r>
-        <w:rPr>
-          <w:lang w:val="pt-BR"/>
-        </w:rPr>
-        <w:t xml:space="preserve"> </w:t>
-      </w:r>
-      <w:proofErr w:type="spellStart"/>
-      <w:r>
-        <w:rPr>
-          <w:lang w:val="pt-BR"/>
-        </w:rPr>
-        <w:t>built</w:t>
-      </w:r>
-      <w:proofErr w:type="spellEnd"/>
-      <w:r>
-        <w:rPr>
-          <w:lang w:val="pt-BR"/>
-        </w:rPr>
-        <w:t xml:space="preserve">, </w:t>
-      </w:r>
-      <w:proofErr w:type="spellStart"/>
-      <w:r>
-        <w:rPr>
-          <w:lang w:val="pt-BR"/>
-        </w:rPr>
-        <w:t>including</w:t>
-      </w:r>
-      <w:proofErr w:type="spellEnd"/>
-      <w:r>
-        <w:rPr>
-          <w:lang w:val="pt-BR"/>
-        </w:rPr>
-        <w:t xml:space="preserve"> </w:t>
-      </w:r>
-      <w:proofErr w:type="spellStart"/>
-      <w:r>
-        <w:rPr>
-          <w:lang w:val="pt-BR"/>
-        </w:rPr>
-        <w:t>adaptability</w:t>
-      </w:r>
-      <w:proofErr w:type="spellEnd"/>
-      <w:r>
-        <w:rPr>
-          <w:lang w:val="pt-BR"/>
-        </w:rPr>
-        <w:t xml:space="preserve"> </w:t>
-      </w:r>
-      <w:proofErr w:type="spellStart"/>
-      <w:r>
-        <w:rPr>
-          <w:lang w:val="pt-BR"/>
-        </w:rPr>
-        <w:t>and</w:t>
-      </w:r>
-      <w:proofErr w:type="spellEnd"/>
-      <w:r>
-        <w:rPr>
-          <w:lang w:val="pt-BR"/>
-        </w:rPr>
-        <w:t xml:space="preserve"> </w:t>
-      </w:r>
-      <w:proofErr w:type="spellStart"/>
-      <w:r>
-        <w:rPr>
-          <w:lang w:val="pt-BR"/>
-        </w:rPr>
-        <w:t>upgrading</w:t>
-      </w:r>
-      <w:proofErr w:type="spellEnd"/>
-      <w:r>
-        <w:rPr>
-          <w:lang w:val="pt-BR"/>
-        </w:rPr>
-        <w:t xml:space="preserve">, </w:t>
-      </w:r>
-      <w:proofErr w:type="spellStart"/>
-      <w:r>
-        <w:rPr>
-          <w:lang w:val="pt-BR"/>
-        </w:rPr>
-        <w:t>compatibility</w:t>
-      </w:r>
-      <w:proofErr w:type="spellEnd"/>
-      <w:r>
-        <w:rPr>
-          <w:lang w:val="pt-BR"/>
-        </w:rPr>
-        <w:t xml:space="preserve">, </w:t>
-      </w:r>
-      <w:proofErr w:type="spellStart"/>
-      <w:r>
-        <w:rPr>
-          <w:lang w:val="pt-BR"/>
-        </w:rPr>
-        <w:t>co</w:t>
-      </w:r>
-      <w:r>
-        <w:rPr>
-          <w:lang w:val="pt-BR"/>
-        </w:rPr>
-        <w:t>nfigurability</w:t>
-      </w:r>
-      <w:proofErr w:type="spellEnd"/>
-      <w:r>
-        <w:rPr>
-          <w:lang w:val="pt-BR"/>
-        </w:rPr>
-        <w:t xml:space="preserve">, </w:t>
-      </w:r>
-      <w:proofErr w:type="spellStart"/>
-      <w:r>
-        <w:rPr>
-          <w:lang w:val="pt-BR"/>
-        </w:rPr>
-        <w:t>scalability</w:t>
-      </w:r>
-      <w:proofErr w:type="spellEnd"/>
-      <w:r>
-        <w:rPr>
-          <w:lang w:val="pt-BR"/>
-        </w:rPr>
-        <w:t xml:space="preserve"> </w:t>
-      </w:r>
-      <w:proofErr w:type="spellStart"/>
-      <w:r>
-        <w:rPr>
-          <w:lang w:val="pt-BR"/>
-        </w:rPr>
-        <w:t>and</w:t>
-      </w:r>
-      <w:proofErr w:type="spellEnd"/>
-      <w:r>
-        <w:rPr>
-          <w:lang w:val="pt-BR"/>
-        </w:rPr>
-        <w:t xml:space="preserve"> </w:t>
-      </w:r>
-      <w:proofErr w:type="spellStart"/>
-      <w:r>
-        <w:rPr>
-          <w:lang w:val="pt-BR"/>
-        </w:rPr>
-        <w:t>requirements</w:t>
-      </w:r>
-      <w:proofErr w:type="spellEnd"/>
-      <w:r>
-        <w:rPr>
-          <w:lang w:val="pt-BR"/>
-        </w:rPr>
-        <w:t xml:space="preserve"> </w:t>
-      </w:r>
-      <w:proofErr w:type="spellStart"/>
-      <w:r>
-        <w:rPr>
-          <w:lang w:val="pt-BR"/>
-        </w:rPr>
-        <w:t>regarding</w:t>
-      </w:r>
-      <w:proofErr w:type="spellEnd"/>
-      <w:r>
-        <w:rPr>
-          <w:lang w:val="pt-BR"/>
-        </w:rPr>
-        <w:t xml:space="preserve"> system </w:t>
-      </w:r>
-      <w:proofErr w:type="spellStart"/>
-      <w:r>
-        <w:rPr>
-          <w:lang w:val="pt-BR"/>
-        </w:rPr>
-        <w:t>installation</w:t>
-      </w:r>
-      <w:proofErr w:type="spellEnd"/>
-      <w:r>
-        <w:rPr>
-          <w:lang w:val="pt-BR"/>
-        </w:rPr>
-        <w:t xml:space="preserve">, </w:t>
-      </w:r>
-      <w:proofErr w:type="spellStart"/>
-      <w:r>
-        <w:rPr>
-          <w:lang w:val="pt-BR"/>
-        </w:rPr>
-        <w:t>level</w:t>
-      </w:r>
-      <w:proofErr w:type="spellEnd"/>
-      <w:r>
-        <w:rPr>
-          <w:lang w:val="pt-BR"/>
-        </w:rPr>
-        <w:t xml:space="preserve"> </w:t>
-      </w:r>
-      <w:proofErr w:type="spellStart"/>
-      <w:r>
-        <w:rPr>
-          <w:lang w:val="pt-BR"/>
-        </w:rPr>
-        <w:t>of</w:t>
-      </w:r>
-      <w:proofErr w:type="spellEnd"/>
-      <w:r>
-        <w:rPr>
-          <w:lang w:val="pt-BR"/>
-        </w:rPr>
-        <w:t xml:space="preserve"> </w:t>
-      </w:r>
-      <w:proofErr w:type="spellStart"/>
-      <w:r>
-        <w:rPr>
-          <w:lang w:val="pt-BR"/>
-        </w:rPr>
-        <w:t>support</w:t>
-      </w:r>
-      <w:proofErr w:type="spellEnd"/>
-      <w:r>
-        <w:rPr>
-          <w:lang w:val="pt-BR"/>
-        </w:rPr>
-        <w:t xml:space="preserve"> </w:t>
-      </w:r>
-      <w:proofErr w:type="spellStart"/>
-      <w:r>
-        <w:rPr>
-          <w:lang w:val="pt-BR"/>
-        </w:rPr>
-        <w:t>and</w:t>
-      </w:r>
-      <w:proofErr w:type="spellEnd"/>
-      <w:r>
-        <w:rPr>
-          <w:lang w:val="pt-BR"/>
-        </w:rPr>
-        <w:t xml:space="preserve"> </w:t>
-      </w:r>
-      <w:proofErr w:type="spellStart"/>
-      <w:proofErr w:type="gramStart"/>
-      <w:r>
-        <w:rPr>
-          <w:lang w:val="pt-BR"/>
-        </w:rPr>
-        <w:t>maintenance</w:t>
-      </w:r>
-      <w:proofErr w:type="spellEnd"/>
-      <w:r>
-        <w:rPr>
-          <w:lang w:val="pt-BR"/>
-        </w:rPr>
-        <w:t>.]</w:t>
       </w:r>
       <w:proofErr w:type="gramEnd"/>
     </w:p>
@@ -2591,6 +2124,791 @@
           <w:lang w:val="pt-BR"/>
         </w:rPr>
       </w:pPr>
+      <w:r>
+        <w:rPr>
+          <w:lang w:val="pt-BR"/>
+        </w:rPr>
+        <w:t xml:space="preserve">A ferramenta Master </w:t>
+      </w:r>
+      <w:proofErr w:type="spellStart"/>
+      <w:r>
+        <w:rPr>
+          <w:lang w:val="pt-BR"/>
+        </w:rPr>
+        <w:t>Tester</w:t>
+      </w:r>
+      <w:proofErr w:type="spellEnd"/>
+      <w:r>
+        <w:rPr>
+          <w:lang w:val="pt-BR"/>
+        </w:rPr>
+        <w:t xml:space="preserve"> é totalmente confiável, pois será gerado todos os testes necessários para o código em questão. Não é necessária revisão dos testes porque todos são precisos.</w:t>
+      </w:r>
+    </w:p>
+    <w:p>
+      <w:pPr>
+        <w:pStyle w:val="Corpodetexto"/>
+        <w:rPr>
+          <w:lang w:val="pt-BR"/>
+        </w:rPr>
+      </w:pPr>
+    </w:p>
+    <w:p>
+      <w:pPr>
+        <w:pStyle w:val="Ttulo2"/>
+        <w:rPr>
+          <w:lang w:val="pt-BR"/>
+        </w:rPr>
+      </w:pPr>
+      <w:r>
+        <w:rPr>
+          <w:lang w:val="pt-BR"/>
+        </w:rPr>
+        <w:t>Performance</w:t>
+      </w:r>
+    </w:p>
+    <w:p>
+      <w:pPr>
+        <w:pStyle w:val="InfoBlue"/>
+        <w:rPr>
+          <w:lang w:val="pt-BR"/>
+        </w:rPr>
+      </w:pPr>
+      <w:r>
+        <w:rPr>
+          <w:lang w:val="pt-BR"/>
+        </w:rPr>
+        <w:t xml:space="preserve">[The performance </w:t>
+      </w:r>
+      <w:proofErr w:type="spellStart"/>
+      <w:r>
+        <w:rPr>
+          <w:lang w:val="pt-BR"/>
+        </w:rPr>
+        <w:t>characteristics</w:t>
+      </w:r>
+      <w:proofErr w:type="spellEnd"/>
+      <w:r>
+        <w:rPr>
+          <w:lang w:val="pt-BR"/>
+        </w:rPr>
+        <w:t xml:space="preserve"> </w:t>
+      </w:r>
+      <w:proofErr w:type="spellStart"/>
+      <w:r>
+        <w:rPr>
+          <w:lang w:val="pt-BR"/>
+        </w:rPr>
+        <w:t>of</w:t>
+      </w:r>
+      <w:proofErr w:type="spellEnd"/>
+      <w:r>
+        <w:rPr>
+          <w:lang w:val="pt-BR"/>
+        </w:rPr>
+        <w:t xml:space="preserve"> </w:t>
+      </w:r>
+      <w:proofErr w:type="spellStart"/>
+      <w:r>
+        <w:rPr>
+          <w:lang w:val="pt-BR"/>
+        </w:rPr>
+        <w:t>the</w:t>
+      </w:r>
+      <w:proofErr w:type="spellEnd"/>
+      <w:r>
+        <w:rPr>
+          <w:lang w:val="pt-BR"/>
+        </w:rPr>
+        <w:t xml:space="preserve"> system </w:t>
+      </w:r>
+      <w:proofErr w:type="spellStart"/>
+      <w:r>
+        <w:rPr>
+          <w:lang w:val="pt-BR"/>
+        </w:rPr>
+        <w:t>should</w:t>
+      </w:r>
+      <w:proofErr w:type="spellEnd"/>
+      <w:r>
+        <w:rPr>
+          <w:lang w:val="pt-BR"/>
+        </w:rPr>
+        <w:t xml:space="preserve"> </w:t>
+      </w:r>
+      <w:proofErr w:type="spellStart"/>
+      <w:r>
+        <w:rPr>
+          <w:lang w:val="pt-BR"/>
+        </w:rPr>
+        <w:t>be</w:t>
+      </w:r>
+      <w:proofErr w:type="spellEnd"/>
+      <w:r>
+        <w:rPr>
+          <w:lang w:val="pt-BR"/>
+        </w:rPr>
+        <w:t xml:space="preserve"> </w:t>
+      </w:r>
+      <w:proofErr w:type="spellStart"/>
+      <w:r>
+        <w:rPr>
+          <w:lang w:val="pt-BR"/>
+        </w:rPr>
+        <w:t>outlined</w:t>
+      </w:r>
+      <w:proofErr w:type="spellEnd"/>
+      <w:r>
+        <w:rPr>
+          <w:lang w:val="pt-BR"/>
+        </w:rPr>
+        <w:t xml:space="preserve"> in </w:t>
+      </w:r>
+      <w:proofErr w:type="spellStart"/>
+      <w:r>
+        <w:rPr>
+          <w:lang w:val="pt-BR"/>
+        </w:rPr>
+        <w:t>this</w:t>
+      </w:r>
+      <w:proofErr w:type="spellEnd"/>
+      <w:r>
+        <w:rPr>
+          <w:lang w:val="pt-BR"/>
+        </w:rPr>
+        <w:t xml:space="preserve"> </w:t>
+      </w:r>
+      <w:proofErr w:type="spellStart"/>
+      <w:r>
+        <w:rPr>
+          <w:lang w:val="pt-BR"/>
+        </w:rPr>
+        <w:t>section</w:t>
+      </w:r>
+      <w:proofErr w:type="spellEnd"/>
+      <w:r>
+        <w:rPr>
+          <w:lang w:val="pt-BR"/>
+        </w:rPr>
+        <w:t xml:space="preserve">. </w:t>
+      </w:r>
+      <w:proofErr w:type="spellStart"/>
+      <w:r>
+        <w:rPr>
+          <w:lang w:val="pt-BR"/>
+        </w:rPr>
+        <w:t>Examples</w:t>
+      </w:r>
+      <w:proofErr w:type="spellEnd"/>
+      <w:r>
+        <w:rPr>
+          <w:lang w:val="pt-BR"/>
+        </w:rPr>
+        <w:t xml:space="preserve"> are response time</w:t>
+      </w:r>
+      <w:r>
+        <w:rPr>
+          <w:lang w:val="pt-BR"/>
+        </w:rPr>
+        <w:t xml:space="preserve">, </w:t>
+      </w:r>
+      <w:proofErr w:type="spellStart"/>
+      <w:r>
+        <w:rPr>
+          <w:lang w:val="pt-BR"/>
+        </w:rPr>
+        <w:t>throughput</w:t>
+      </w:r>
+      <w:proofErr w:type="spellEnd"/>
+      <w:r>
+        <w:rPr>
+          <w:lang w:val="pt-BR"/>
+        </w:rPr>
+        <w:t xml:space="preserve">, </w:t>
+      </w:r>
+      <w:proofErr w:type="spellStart"/>
+      <w:r>
+        <w:rPr>
+          <w:lang w:val="pt-BR"/>
+        </w:rPr>
+        <w:t>capacity</w:t>
+      </w:r>
+      <w:proofErr w:type="spellEnd"/>
+      <w:r>
+        <w:rPr>
+          <w:lang w:val="pt-BR"/>
+        </w:rPr>
+        <w:t xml:space="preserve"> </w:t>
+      </w:r>
+      <w:proofErr w:type="spellStart"/>
+      <w:r>
+        <w:rPr>
+          <w:lang w:val="pt-BR"/>
+        </w:rPr>
+        <w:t>and</w:t>
+      </w:r>
+      <w:proofErr w:type="spellEnd"/>
+      <w:r>
+        <w:rPr>
+          <w:lang w:val="pt-BR"/>
+        </w:rPr>
+        <w:t xml:space="preserve"> startup </w:t>
+      </w:r>
+      <w:proofErr w:type="spellStart"/>
+      <w:r>
+        <w:rPr>
+          <w:lang w:val="pt-BR"/>
+        </w:rPr>
+        <w:t>or</w:t>
+      </w:r>
+      <w:proofErr w:type="spellEnd"/>
+      <w:r>
+        <w:rPr>
+          <w:lang w:val="pt-BR"/>
+        </w:rPr>
+        <w:t xml:space="preserve"> shutdown </w:t>
+      </w:r>
+      <w:proofErr w:type="gramStart"/>
+      <w:r>
+        <w:rPr>
+          <w:lang w:val="pt-BR"/>
+        </w:rPr>
+        <w:t>times.]</w:t>
+      </w:r>
+      <w:proofErr w:type="gramEnd"/>
+    </w:p>
+    <w:p>
+      <w:pPr>
+        <w:pStyle w:val="Corpodetexto"/>
+        <w:rPr>
+          <w:lang w:val="pt-BR"/>
+        </w:rPr>
+      </w:pPr>
+      <w:r>
+        <w:rPr>
+          <w:lang w:val="pt-BR"/>
+        </w:rPr>
+        <w:t xml:space="preserve">O </w:t>
+      </w:r>
+      <w:proofErr w:type="spellStart"/>
+      <w:r>
+        <w:rPr>
+          <w:lang w:val="pt-BR"/>
+        </w:rPr>
+        <w:t>plugin</w:t>
+      </w:r>
+      <w:proofErr w:type="spellEnd"/>
+      <w:r>
+        <w:rPr>
+          <w:lang w:val="pt-BR"/>
+        </w:rPr>
+        <w:t xml:space="preserve"> é rápido e prático, necessita de apenas alguns minutos para todos os testes serem gerados com extrema precisão.</w:t>
+      </w:r>
+    </w:p>
+    <w:p>
+      <w:pPr>
+        <w:pStyle w:val="Corpodetexto"/>
+        <w:rPr>
+          <w:lang w:val="pt-BR"/>
+        </w:rPr>
+      </w:pPr>
+    </w:p>
+    <w:p>
+      <w:pPr>
+        <w:pStyle w:val="Ttulo2"/>
+        <w:rPr>
+          <w:lang w:val="pt-BR"/>
+        </w:rPr>
+      </w:pPr>
+      <w:proofErr w:type="spellStart"/>
+      <w:r>
+        <w:rPr>
+          <w:lang w:val="pt-BR"/>
+        </w:rPr>
+        <w:lastRenderedPageBreak/>
+        <w:t>Supportability</w:t>
+      </w:r>
+      <w:proofErr w:type="spellEnd"/>
+    </w:p>
+    <w:p>
+      <w:pPr>
+        <w:pStyle w:val="InfoBlue"/>
+        <w:rPr>
+          <w:lang w:val="pt-BR"/>
+        </w:rPr>
+      </w:pPr>
+      <w:r>
+        <w:rPr>
+          <w:lang w:val="pt-BR"/>
+        </w:rPr>
+        <w:t>[</w:t>
+      </w:r>
+      <w:proofErr w:type="spellStart"/>
+      <w:r>
+        <w:rPr>
+          <w:lang w:val="pt-BR"/>
+        </w:rPr>
+        <w:t>This</w:t>
+      </w:r>
+      <w:proofErr w:type="spellEnd"/>
+      <w:r>
+        <w:rPr>
+          <w:lang w:val="pt-BR"/>
+        </w:rPr>
+        <w:t xml:space="preserve"> </w:t>
+      </w:r>
+      <w:proofErr w:type="spellStart"/>
+      <w:r>
+        <w:rPr>
+          <w:lang w:val="pt-BR"/>
+        </w:rPr>
+        <w:t>section</w:t>
+      </w:r>
+      <w:proofErr w:type="spellEnd"/>
+      <w:r>
+        <w:rPr>
+          <w:lang w:val="pt-BR"/>
+        </w:rPr>
+        <w:t xml:space="preserve"> </w:t>
+      </w:r>
+      <w:proofErr w:type="spellStart"/>
+      <w:r>
+        <w:rPr>
+          <w:lang w:val="pt-BR"/>
+        </w:rPr>
+        <w:t>indicates</w:t>
+      </w:r>
+      <w:proofErr w:type="spellEnd"/>
+      <w:r>
+        <w:rPr>
+          <w:lang w:val="pt-BR"/>
+        </w:rPr>
+        <w:t xml:space="preserve"> </w:t>
+      </w:r>
+      <w:proofErr w:type="spellStart"/>
+      <w:r>
+        <w:rPr>
+          <w:lang w:val="pt-BR"/>
+        </w:rPr>
+        <w:t>any</w:t>
+      </w:r>
+      <w:proofErr w:type="spellEnd"/>
+      <w:r>
+        <w:rPr>
+          <w:lang w:val="pt-BR"/>
+        </w:rPr>
+        <w:t xml:space="preserve"> </w:t>
+      </w:r>
+      <w:proofErr w:type="spellStart"/>
+      <w:r>
+        <w:rPr>
+          <w:lang w:val="pt-BR"/>
+        </w:rPr>
+        <w:t>requirements</w:t>
+      </w:r>
+      <w:proofErr w:type="spellEnd"/>
+      <w:r>
+        <w:rPr>
+          <w:lang w:val="pt-BR"/>
+        </w:rPr>
+        <w:t xml:space="preserve"> </w:t>
+      </w:r>
+      <w:proofErr w:type="spellStart"/>
+      <w:r>
+        <w:rPr>
+          <w:lang w:val="pt-BR"/>
+        </w:rPr>
+        <w:t>that</w:t>
+      </w:r>
+      <w:proofErr w:type="spellEnd"/>
+      <w:r>
+        <w:rPr>
+          <w:lang w:val="pt-BR"/>
+        </w:rPr>
+        <w:t xml:space="preserve"> </w:t>
+      </w:r>
+      <w:proofErr w:type="spellStart"/>
+      <w:r>
+        <w:rPr>
+          <w:lang w:val="pt-BR"/>
+        </w:rPr>
+        <w:t>will</w:t>
+      </w:r>
+      <w:proofErr w:type="spellEnd"/>
+      <w:r>
+        <w:rPr>
+          <w:lang w:val="pt-BR"/>
+        </w:rPr>
+        <w:t xml:space="preserve"> </w:t>
+      </w:r>
+      <w:proofErr w:type="spellStart"/>
+      <w:r>
+        <w:rPr>
+          <w:lang w:val="pt-BR"/>
+        </w:rPr>
+        <w:t>enhance</w:t>
+      </w:r>
+      <w:proofErr w:type="spellEnd"/>
+      <w:r>
+        <w:rPr>
+          <w:lang w:val="pt-BR"/>
+        </w:rPr>
+        <w:t xml:space="preserve"> </w:t>
+      </w:r>
+      <w:proofErr w:type="spellStart"/>
+      <w:r>
+        <w:rPr>
+          <w:lang w:val="pt-BR"/>
+        </w:rPr>
+        <w:t>the</w:t>
+      </w:r>
+      <w:proofErr w:type="spellEnd"/>
+      <w:r>
+        <w:rPr>
+          <w:lang w:val="pt-BR"/>
+        </w:rPr>
+        <w:t xml:space="preserve"> </w:t>
+      </w:r>
+      <w:proofErr w:type="spellStart"/>
+      <w:r>
+        <w:rPr>
+          <w:lang w:val="pt-BR"/>
+        </w:rPr>
+        <w:t>supportability</w:t>
+      </w:r>
+      <w:proofErr w:type="spellEnd"/>
+      <w:r>
+        <w:rPr>
+          <w:lang w:val="pt-BR"/>
+        </w:rPr>
+        <w:t xml:space="preserve"> </w:t>
+      </w:r>
+      <w:proofErr w:type="spellStart"/>
+      <w:r>
+        <w:rPr>
+          <w:lang w:val="pt-BR"/>
+        </w:rPr>
+        <w:t>or</w:t>
+      </w:r>
+      <w:proofErr w:type="spellEnd"/>
+      <w:r>
+        <w:rPr>
+          <w:lang w:val="pt-BR"/>
+        </w:rPr>
+        <w:t xml:space="preserve"> </w:t>
+      </w:r>
+      <w:proofErr w:type="spellStart"/>
+      <w:r>
+        <w:rPr>
+          <w:lang w:val="pt-BR"/>
+        </w:rPr>
+        <w:t>maintainability</w:t>
+      </w:r>
+      <w:proofErr w:type="spellEnd"/>
+      <w:r>
+        <w:rPr>
+          <w:lang w:val="pt-BR"/>
+        </w:rPr>
+        <w:t xml:space="preserve"> </w:t>
+      </w:r>
+      <w:proofErr w:type="spellStart"/>
+      <w:r>
+        <w:rPr>
+          <w:lang w:val="pt-BR"/>
+        </w:rPr>
+        <w:t>of</w:t>
+      </w:r>
+      <w:proofErr w:type="spellEnd"/>
+      <w:r>
+        <w:rPr>
+          <w:lang w:val="pt-BR"/>
+        </w:rPr>
+        <w:t xml:space="preserve"> </w:t>
+      </w:r>
+      <w:proofErr w:type="spellStart"/>
+      <w:r>
+        <w:rPr>
+          <w:lang w:val="pt-BR"/>
+        </w:rPr>
+        <w:t>the</w:t>
+      </w:r>
+      <w:proofErr w:type="spellEnd"/>
+      <w:r>
+        <w:rPr>
+          <w:lang w:val="pt-BR"/>
+        </w:rPr>
+        <w:t xml:space="preserve"> system </w:t>
+      </w:r>
+      <w:proofErr w:type="spellStart"/>
+      <w:r>
+        <w:rPr>
+          <w:lang w:val="pt-BR"/>
+        </w:rPr>
+        <w:t>being</w:t>
+      </w:r>
+      <w:proofErr w:type="spellEnd"/>
+      <w:r>
+        <w:rPr>
+          <w:lang w:val="pt-BR"/>
+        </w:rPr>
+        <w:t xml:space="preserve"> </w:t>
+      </w:r>
+      <w:proofErr w:type="spellStart"/>
+      <w:r>
+        <w:rPr>
+          <w:lang w:val="pt-BR"/>
+        </w:rPr>
+        <w:t>built</w:t>
+      </w:r>
+      <w:proofErr w:type="spellEnd"/>
+      <w:r>
+        <w:rPr>
+          <w:lang w:val="pt-BR"/>
+        </w:rPr>
+        <w:t xml:space="preserve">, </w:t>
+      </w:r>
+      <w:proofErr w:type="spellStart"/>
+      <w:r>
+        <w:rPr>
+          <w:lang w:val="pt-BR"/>
+        </w:rPr>
+        <w:t>including</w:t>
+      </w:r>
+      <w:proofErr w:type="spellEnd"/>
+      <w:r>
+        <w:rPr>
+          <w:lang w:val="pt-BR"/>
+        </w:rPr>
+        <w:t xml:space="preserve"> </w:t>
+      </w:r>
+      <w:proofErr w:type="spellStart"/>
+      <w:r>
+        <w:rPr>
+          <w:lang w:val="pt-BR"/>
+        </w:rPr>
+        <w:t>adaptability</w:t>
+      </w:r>
+      <w:proofErr w:type="spellEnd"/>
+      <w:r>
+        <w:rPr>
+          <w:lang w:val="pt-BR"/>
+        </w:rPr>
+        <w:t xml:space="preserve"> </w:t>
+      </w:r>
+      <w:proofErr w:type="spellStart"/>
+      <w:r>
+        <w:rPr>
+          <w:lang w:val="pt-BR"/>
+        </w:rPr>
+        <w:t>and</w:t>
+      </w:r>
+      <w:proofErr w:type="spellEnd"/>
+      <w:r>
+        <w:rPr>
+          <w:lang w:val="pt-BR"/>
+        </w:rPr>
+        <w:t xml:space="preserve"> </w:t>
+      </w:r>
+      <w:proofErr w:type="spellStart"/>
+      <w:r>
+        <w:rPr>
+          <w:lang w:val="pt-BR"/>
+        </w:rPr>
+        <w:t>upgrading</w:t>
+      </w:r>
+      <w:proofErr w:type="spellEnd"/>
+      <w:r>
+        <w:rPr>
+          <w:lang w:val="pt-BR"/>
+        </w:rPr>
+        <w:t xml:space="preserve">, </w:t>
+      </w:r>
+      <w:proofErr w:type="spellStart"/>
+      <w:r>
+        <w:rPr>
+          <w:lang w:val="pt-BR"/>
+        </w:rPr>
+        <w:t>compatibility</w:t>
+      </w:r>
+      <w:proofErr w:type="spellEnd"/>
+      <w:r>
+        <w:rPr>
+          <w:lang w:val="pt-BR"/>
+        </w:rPr>
+        <w:t xml:space="preserve">, </w:t>
+      </w:r>
+      <w:proofErr w:type="spellStart"/>
+      <w:r>
+        <w:rPr>
+          <w:lang w:val="pt-BR"/>
+        </w:rPr>
+        <w:t>co</w:t>
+      </w:r>
+      <w:r>
+        <w:rPr>
+          <w:lang w:val="pt-BR"/>
+        </w:rPr>
+        <w:t>nfigurability</w:t>
+      </w:r>
+      <w:proofErr w:type="spellEnd"/>
+      <w:r>
+        <w:rPr>
+          <w:lang w:val="pt-BR"/>
+        </w:rPr>
+        <w:t xml:space="preserve">, </w:t>
+      </w:r>
+      <w:proofErr w:type="spellStart"/>
+      <w:r>
+        <w:rPr>
+          <w:lang w:val="pt-BR"/>
+        </w:rPr>
+        <w:t>scalability</w:t>
+      </w:r>
+      <w:proofErr w:type="spellEnd"/>
+      <w:r>
+        <w:rPr>
+          <w:lang w:val="pt-BR"/>
+        </w:rPr>
+        <w:t xml:space="preserve"> </w:t>
+      </w:r>
+      <w:proofErr w:type="spellStart"/>
+      <w:r>
+        <w:rPr>
+          <w:lang w:val="pt-BR"/>
+        </w:rPr>
+        <w:t>and</w:t>
+      </w:r>
+      <w:proofErr w:type="spellEnd"/>
+      <w:r>
+        <w:rPr>
+          <w:lang w:val="pt-BR"/>
+        </w:rPr>
+        <w:t xml:space="preserve"> </w:t>
+      </w:r>
+      <w:proofErr w:type="spellStart"/>
+      <w:r>
+        <w:rPr>
+          <w:lang w:val="pt-BR"/>
+        </w:rPr>
+        <w:t>requirements</w:t>
+      </w:r>
+      <w:proofErr w:type="spellEnd"/>
+      <w:r>
+        <w:rPr>
+          <w:lang w:val="pt-BR"/>
+        </w:rPr>
+        <w:t xml:space="preserve"> </w:t>
+      </w:r>
+      <w:proofErr w:type="spellStart"/>
+      <w:r>
+        <w:rPr>
+          <w:lang w:val="pt-BR"/>
+        </w:rPr>
+        <w:t>regarding</w:t>
+      </w:r>
+      <w:proofErr w:type="spellEnd"/>
+      <w:r>
+        <w:rPr>
+          <w:lang w:val="pt-BR"/>
+        </w:rPr>
+        <w:t xml:space="preserve"> system </w:t>
+      </w:r>
+      <w:proofErr w:type="spellStart"/>
+      <w:r>
+        <w:rPr>
+          <w:lang w:val="pt-BR"/>
+        </w:rPr>
+        <w:t>installation</w:t>
+      </w:r>
+      <w:proofErr w:type="spellEnd"/>
+      <w:r>
+        <w:rPr>
+          <w:lang w:val="pt-BR"/>
+        </w:rPr>
+        <w:t xml:space="preserve">, </w:t>
+      </w:r>
+      <w:proofErr w:type="spellStart"/>
+      <w:r>
+        <w:rPr>
+          <w:lang w:val="pt-BR"/>
+        </w:rPr>
+        <w:t>level</w:t>
+      </w:r>
+      <w:proofErr w:type="spellEnd"/>
+      <w:r>
+        <w:rPr>
+          <w:lang w:val="pt-BR"/>
+        </w:rPr>
+        <w:t xml:space="preserve"> </w:t>
+      </w:r>
+      <w:proofErr w:type="spellStart"/>
+      <w:r>
+        <w:rPr>
+          <w:lang w:val="pt-BR"/>
+        </w:rPr>
+        <w:t>of</w:t>
+      </w:r>
+      <w:proofErr w:type="spellEnd"/>
+      <w:r>
+        <w:rPr>
+          <w:lang w:val="pt-BR"/>
+        </w:rPr>
+        <w:t xml:space="preserve"> </w:t>
+      </w:r>
+      <w:proofErr w:type="spellStart"/>
+      <w:r>
+        <w:rPr>
+          <w:lang w:val="pt-BR"/>
+        </w:rPr>
+        <w:t>support</w:t>
+      </w:r>
+      <w:proofErr w:type="spellEnd"/>
+      <w:r>
+        <w:rPr>
+          <w:lang w:val="pt-BR"/>
+        </w:rPr>
+        <w:t xml:space="preserve"> </w:t>
+      </w:r>
+      <w:proofErr w:type="spellStart"/>
+      <w:r>
+        <w:rPr>
+          <w:lang w:val="pt-BR"/>
+        </w:rPr>
+        <w:t>and</w:t>
+      </w:r>
+      <w:proofErr w:type="spellEnd"/>
+      <w:r>
+        <w:rPr>
+          <w:lang w:val="pt-BR"/>
+        </w:rPr>
+        <w:t xml:space="preserve"> </w:t>
+      </w:r>
+      <w:proofErr w:type="spellStart"/>
+      <w:proofErr w:type="gramStart"/>
+      <w:r>
+        <w:rPr>
+          <w:lang w:val="pt-BR"/>
+        </w:rPr>
+        <w:t>maintenance</w:t>
+      </w:r>
+      <w:proofErr w:type="spellEnd"/>
+      <w:r>
+        <w:rPr>
+          <w:lang w:val="pt-BR"/>
+        </w:rPr>
+        <w:t>.]</w:t>
+      </w:r>
+      <w:proofErr w:type="gramEnd"/>
+    </w:p>
+    <w:p>
+      <w:pPr>
+        <w:pStyle w:val="Corpodetexto"/>
+        <w:rPr>
+          <w:lang w:val="pt-BR"/>
+        </w:rPr>
+      </w:pPr>
+      <w:bookmarkStart w:id="2" w:name="_GoBack"/>
+      <w:bookmarkEnd w:id="2"/>
     </w:p>
     <w:p>
       <w:pPr>
@@ -2603,13 +2921,6 @@
         <w:rPr>
           <w:lang w:val="pt-BR"/>
         </w:rPr>
-        <w:br w:type="page"/>
-      </w:r>
-      <w:r>
-        <w:rPr>
-          <w:lang w:val="pt-BR"/>
-        </w:rPr>
-        <w:lastRenderedPageBreak/>
         <w:t>System Interfaces</w:t>
       </w:r>
     </w:p>
@@ -11894,12 +12205,6 @@
       <w:gridCol w:w="3162"/>
     </w:tblGrid>
     <w:tr>
-      <w:tblPrEx>
-        <w:tblCellMar>
-          <w:top w:w="0" w:type="dxa"/>
-          <w:bottom w:w="0" w:type="dxa"/>
-        </w:tblCellMar>
-      </w:tblPrEx>
       <w:tc>
         <w:tcPr>
           <w:tcW w:w="3162" w:type="dxa"/>
@@ -11936,11 +12241,21 @@
           <w:r>
             <w:sym w:font="Symbol" w:char="F0D3"/>
           </w:r>
-          <w:fldSimple w:instr=" DOCPROPERTY &quot;Company&quot;  \* MERGEFORMAT ">
-            <w:r>
-              <w:t>&lt;Company Name&gt;</w:t>
-            </w:r>
-          </w:fldSimple>
+          <w:r>
+            <w:fldChar w:fldCharType="begin"/>
+          </w:r>
+          <w:r>
+            <w:instrText xml:space="preserve"> DOCPROPERTY "Company"  \* MERGEFORMAT </w:instrText>
+          </w:r>
+          <w:r>
+            <w:fldChar w:fldCharType="separate"/>
+          </w:r>
+          <w:r>
+            <w:t>&lt;Company Name&gt;</w:t>
+          </w:r>
+          <w:r>
+            <w:fldChar w:fldCharType="end"/>
+          </w:r>
           <w:r>
             <w:t xml:space="preserve">, </w:t>
           </w:r>
@@ -12004,7 +12319,7 @@
               <w:rStyle w:val="Nmerodepgina"/>
               <w:noProof/>
             </w:rPr>
-            <w:t>1</w:t>
+            <w:t>3</w:t>
           </w:r>
           <w:r>
             <w:rPr>
@@ -12064,12 +12379,6 @@
       <w:gridCol w:w="3179"/>
     </w:tblGrid>
     <w:tr>
-      <w:tblPrEx>
-        <w:tblCellMar>
-          <w:top w:w="0" w:type="dxa"/>
-          <w:bottom w:w="0" w:type="dxa"/>
-        </w:tblCellMar>
-      </w:tblPrEx>
       <w:tc>
         <w:tcPr>
           <w:tcW w:w="6379" w:type="dxa"/>
@@ -12110,22 +12419,26 @@
       </w:tc>
     </w:tr>
     <w:tr>
-      <w:tblPrEx>
-        <w:tblCellMar>
-          <w:top w:w="0" w:type="dxa"/>
-          <w:bottom w:w="0" w:type="dxa"/>
-        </w:tblCellMar>
-      </w:tblPrEx>
       <w:tc>
         <w:tcPr>
           <w:tcW w:w="6379" w:type="dxa"/>
         </w:tcPr>
         <w:p>
-          <w:fldSimple w:instr=" TITLE  \* MERGEFORMAT ">
-            <w:r>
-              <w:t>Supporting Requirements</w:t>
-            </w:r>
-          </w:fldSimple>
+          <w:r>
+            <w:fldChar w:fldCharType="begin"/>
+          </w:r>
+          <w:r>
+            <w:instrText xml:space="preserve"> TITLE  \* MERGEFORMAT </w:instrText>
+          </w:r>
+          <w:r>
+            <w:fldChar w:fldCharType="separate"/>
+          </w:r>
+          <w:r>
+            <w:t>Supporting Requirements</w:t>
+          </w:r>
+          <w:r>
+            <w:fldChar w:fldCharType="end"/>
+          </w:r>
           <w:r>
             <w:t xml:space="preserve"> Specification</w:t>
           </w:r>
@@ -12177,14 +12490,14 @@
         <v:path o:extrusionok="f" gradientshapeok="t" o:connecttype="rect"/>
         <o:lock v:ext="edit" aspectratio="t"/>
       </v:shapetype>
-      <v:shape id="_x0000_i1025" type="#_x0000_t75" style="width:29.45pt;height:27.55pt" o:bullet="t">
+      <v:shape id="_x0000_i1038" type="#_x0000_t75" style="width:29.45pt;height:27.55pt" o:bullet="t">
         <v:imagedata r:id="rId1" o:title="clip_image001"/>
       </v:shape>
     </w:pict>
   </w:numPicBullet>
   <w:numPicBullet w:numPicBulletId="1">
     <w:pict>
-      <v:shape id="_x0000_i1026" type="#_x0000_t75" style="width:30.7pt;height:30.05pt" o:bullet="t">
+      <v:shape id="_x0000_i1039" type="#_x0000_t75" style="width:30.7pt;height:30.05pt" o:bullet="t">
         <v:imagedata r:id="rId2" o:title="clip_image002"/>
       </v:shape>
     </w:pict>
@@ -12687,6 +13000,120 @@
     </w:lvl>
   </w:abstractNum>
   <w:abstractNum w:abstractNumId="4">
+    <w:nsid w:val="21241167"/>
+    <w:multiLevelType w:val="multilevel"/>
+    <w:tmpl w:val="BECE7332"/>
+    <w:lvl w:ilvl="0">
+      <w:start w:val="1"/>
+      <w:numFmt w:val="decimal"/>
+      <w:pStyle w:val="Bullet"/>
+      <w:lvlText w:val="%1."/>
+      <w:lvlJc w:val="left"/>
+      <w:pPr>
+        <w:tabs>
+          <w:tab w:val="num" w:pos="720"/>
+        </w:tabs>
+        <w:ind w:left="720" w:hanging="720"/>
+      </w:pPr>
+    </w:lvl>
+    <w:lvl w:ilvl="1">
+      <w:start w:val="1"/>
+      <w:numFmt w:val="decimal"/>
+      <w:lvlText w:val="%2."/>
+      <w:lvlJc w:val="left"/>
+      <w:pPr>
+        <w:tabs>
+          <w:tab w:val="num" w:pos="1440"/>
+        </w:tabs>
+        <w:ind w:left="1440" w:hanging="720"/>
+      </w:pPr>
+    </w:lvl>
+    <w:lvl w:ilvl="2">
+      <w:start w:val="1"/>
+      <w:numFmt w:val="decimal"/>
+      <w:lvlText w:val="%3."/>
+      <w:lvlJc w:val="left"/>
+      <w:pPr>
+        <w:tabs>
+          <w:tab w:val="num" w:pos="2160"/>
+        </w:tabs>
+        <w:ind w:left="2160" w:hanging="720"/>
+      </w:pPr>
+    </w:lvl>
+    <w:lvl w:ilvl="3">
+      <w:start w:val="1"/>
+      <w:numFmt w:val="decimal"/>
+      <w:lvlText w:val="%4."/>
+      <w:lvlJc w:val="left"/>
+      <w:pPr>
+        <w:tabs>
+          <w:tab w:val="num" w:pos="2880"/>
+        </w:tabs>
+        <w:ind w:left="2880" w:hanging="720"/>
+      </w:pPr>
+    </w:lvl>
+    <w:lvl w:ilvl="4">
+      <w:start w:val="1"/>
+      <w:numFmt w:val="decimal"/>
+      <w:lvlText w:val="%5."/>
+      <w:lvlJc w:val="left"/>
+      <w:pPr>
+        <w:tabs>
+          <w:tab w:val="num" w:pos="3600"/>
+        </w:tabs>
+        <w:ind w:left="3600" w:hanging="720"/>
+      </w:pPr>
+    </w:lvl>
+    <w:lvl w:ilvl="5">
+      <w:start w:val="1"/>
+      <w:numFmt w:val="decimal"/>
+      <w:lvlText w:val="%6."/>
+      <w:lvlJc w:val="left"/>
+      <w:pPr>
+        <w:tabs>
+          <w:tab w:val="num" w:pos="4320"/>
+        </w:tabs>
+        <w:ind w:left="4320" w:hanging="720"/>
+      </w:pPr>
+    </w:lvl>
+    <w:lvl w:ilvl="6">
+      <w:start w:val="1"/>
+      <w:numFmt w:val="decimal"/>
+      <w:lvlText w:val="%7."/>
+      <w:lvlJc w:val="left"/>
+      <w:pPr>
+        <w:tabs>
+          <w:tab w:val="num" w:pos="5040"/>
+        </w:tabs>
+        <w:ind w:left="5040" w:hanging="720"/>
+      </w:pPr>
+    </w:lvl>
+    <w:lvl w:ilvl="7">
+      <w:start w:val="1"/>
+      <w:numFmt w:val="decimal"/>
+      <w:lvlText w:val="%8."/>
+      <w:lvlJc w:val="left"/>
+      <w:pPr>
+        <w:tabs>
+          <w:tab w:val="num" w:pos="5760"/>
+        </w:tabs>
+        <w:ind w:left="5760" w:hanging="720"/>
+      </w:pPr>
+    </w:lvl>
+    <w:lvl w:ilvl="8">
+      <w:start w:val="1"/>
+      <w:numFmt w:val="decimal"/>
+      <w:lvlText w:val="%9."/>
+      <w:lvlJc w:val="left"/>
+      <w:pPr>
+        <w:tabs>
+          <w:tab w:val="num" w:pos="6480"/>
+        </w:tabs>
+        <w:ind w:left="6480" w:hanging="720"/>
+      </w:pPr>
+    </w:lvl>
+  </w:abstractNum>
+  <w:abstractNum w:abstractNumId="5">
     <w:nsid w:val="22BE0B64"/>
     <w:multiLevelType w:val="singleLevel"/>
     <w:tmpl w:val="77A0C01E"/>
@@ -12706,7 +13133,7 @@
       </w:rPr>
     </w:lvl>
   </w:abstractNum>
-  <w:abstractNum w:abstractNumId="5">
+  <w:abstractNum w:abstractNumId="6">
     <w:nsid w:val="41395FB6"/>
     <w:multiLevelType w:val="hybridMultilevel"/>
     <w:tmpl w:val="4ABC85C4"/>
@@ -12846,7 +13273,7 @@
       </w:rPr>
     </w:lvl>
   </w:abstractNum>
-  <w:abstractNum w:abstractNumId="6">
+  <w:abstractNum w:abstractNumId="7">
     <w:nsid w:val="65704325"/>
     <w:multiLevelType w:val="hybridMultilevel"/>
     <w:tmpl w:val="32B0D5EE"/>
@@ -12986,7 +13413,120 @@
       </w:rPr>
     </w:lvl>
   </w:abstractNum>
-  <w:abstractNum w:abstractNumId="7">
+  <w:abstractNum w:abstractNumId="8">
+    <w:nsid w:val="681E251D"/>
+    <w:multiLevelType w:val="hybridMultilevel"/>
+    <w:tmpl w:val="15CC9934"/>
+    <w:lvl w:ilvl="0" w:tplc="04160001">
+      <w:start w:val="1"/>
+      <w:numFmt w:val="bullet"/>
+      <w:lvlText w:val=""/>
+      <w:lvlJc w:val="left"/>
+      <w:pPr>
+        <w:ind w:left="1440" w:hanging="360"/>
+      </w:pPr>
+      <w:rPr>
+        <w:rFonts w:ascii="Symbol" w:hAnsi="Symbol" w:hint="default"/>
+      </w:rPr>
+    </w:lvl>
+    <w:lvl w:ilvl="1" w:tplc="04160003" w:tentative="1">
+      <w:start w:val="1"/>
+      <w:numFmt w:val="bullet"/>
+      <w:lvlText w:val="o"/>
+      <w:lvlJc w:val="left"/>
+      <w:pPr>
+        <w:ind w:left="2160" w:hanging="360"/>
+      </w:pPr>
+      <w:rPr>
+        <w:rFonts w:ascii="Courier New" w:hAnsi="Courier New" w:cs="Courier New" w:hint="default"/>
+      </w:rPr>
+    </w:lvl>
+    <w:lvl w:ilvl="2" w:tplc="04160005" w:tentative="1">
+      <w:start w:val="1"/>
+      <w:numFmt w:val="bullet"/>
+      <w:lvlText w:val=""/>
+      <w:lvlJc w:val="left"/>
+      <w:pPr>
+        <w:ind w:left="2880" w:hanging="360"/>
+      </w:pPr>
+      <w:rPr>
+        <w:rFonts w:ascii="Wingdings" w:hAnsi="Wingdings" w:hint="default"/>
+      </w:rPr>
+    </w:lvl>
+    <w:lvl w:ilvl="3" w:tplc="04160001" w:tentative="1">
+      <w:start w:val="1"/>
+      <w:numFmt w:val="bullet"/>
+      <w:lvlText w:val=""/>
+      <w:lvlJc w:val="left"/>
+      <w:pPr>
+        <w:ind w:left="3600" w:hanging="360"/>
+      </w:pPr>
+      <w:rPr>
+        <w:rFonts w:ascii="Symbol" w:hAnsi="Symbol" w:hint="default"/>
+      </w:rPr>
+    </w:lvl>
+    <w:lvl w:ilvl="4" w:tplc="04160003" w:tentative="1">
+      <w:start w:val="1"/>
+      <w:numFmt w:val="bullet"/>
+      <w:lvlText w:val="o"/>
+      <w:lvlJc w:val="left"/>
+      <w:pPr>
+        <w:ind w:left="4320" w:hanging="360"/>
+      </w:pPr>
+      <w:rPr>
+        <w:rFonts w:ascii="Courier New" w:hAnsi="Courier New" w:cs="Courier New" w:hint="default"/>
+      </w:rPr>
+    </w:lvl>
+    <w:lvl w:ilvl="5" w:tplc="04160005" w:tentative="1">
+      <w:start w:val="1"/>
+      <w:numFmt w:val="bullet"/>
+      <w:lvlText w:val=""/>
+      <w:lvlJc w:val="left"/>
+      <w:pPr>
+        <w:ind w:left="5040" w:hanging="360"/>
+      </w:pPr>
+      <w:rPr>
+        <w:rFonts w:ascii="Wingdings" w:hAnsi="Wingdings" w:hint="default"/>
+      </w:rPr>
+    </w:lvl>
+    <w:lvl w:ilvl="6" w:tplc="04160001" w:tentative="1">
+      <w:start w:val="1"/>
+      <w:numFmt w:val="bullet"/>
+      <w:lvlText w:val=""/>
+      <w:lvlJc w:val="left"/>
+      <w:pPr>
+        <w:ind w:left="5760" w:hanging="360"/>
+      </w:pPr>
+      <w:rPr>
+        <w:rFonts w:ascii="Symbol" w:hAnsi="Symbol" w:hint="default"/>
+      </w:rPr>
+    </w:lvl>
+    <w:lvl w:ilvl="7" w:tplc="04160003" w:tentative="1">
+      <w:start w:val="1"/>
+      <w:numFmt w:val="bullet"/>
+      <w:lvlText w:val="o"/>
+      <w:lvlJc w:val="left"/>
+      <w:pPr>
+        <w:ind w:left="6480" w:hanging="360"/>
+      </w:pPr>
+      <w:rPr>
+        <w:rFonts w:ascii="Courier New" w:hAnsi="Courier New" w:cs="Courier New" w:hint="default"/>
+      </w:rPr>
+    </w:lvl>
+    <w:lvl w:ilvl="8" w:tplc="04160005" w:tentative="1">
+      <w:start w:val="1"/>
+      <w:numFmt w:val="bullet"/>
+      <w:lvlText w:val=""/>
+      <w:lvlJc w:val="left"/>
+      <w:pPr>
+        <w:ind w:left="7200" w:hanging="360"/>
+      </w:pPr>
+      <w:rPr>
+        <w:rFonts w:ascii="Wingdings" w:hAnsi="Wingdings" w:hint="default"/>
+      </w:rPr>
+    </w:lvl>
+  </w:abstractNum>
+  <w:abstractNum w:abstractNumId="9">
     <w:nsid w:val="73474DEB"/>
     <w:multiLevelType w:val="hybridMultilevel"/>
     <w:tmpl w:val="F410D3B4"/>
@@ -13133,10 +13673,10 @@
     <w:abstractNumId w:val="3"/>
   </w:num>
   <w:num w:numId="3">
-    <w:abstractNumId w:val="7"/>
+    <w:abstractNumId w:val="9"/>
   </w:num>
   <w:num w:numId="4">
-    <w:abstractNumId w:val="6"/>
+    <w:abstractNumId w:val="7"/>
   </w:num>
   <w:num w:numId="5">
     <w:abstractNumId w:val="0"/>
@@ -13172,7 +13712,7 @@
     <w:abstractNumId w:val="0"/>
   </w:num>
   <w:num w:numId="16">
-    <w:abstractNumId w:val="4"/>
+    <w:abstractNumId w:val="5"/>
   </w:num>
   <w:num w:numId="17">
     <w:abstractNumId w:val="2"/>
@@ -13181,7 +13721,7 @@
     <w:abstractNumId w:val="1"/>
   </w:num>
   <w:num w:numId="19">
-    <w:abstractNumId w:val="5"/>
+    <w:abstractNumId w:val="6"/>
   </w:num>
   <w:num w:numId="20">
     <w:abstractNumId w:val="0"/>
@@ -13194,6 +13734,12 @@
   </w:num>
   <w:num w:numId="23">
     <w:abstractNumId w:val="0"/>
+  </w:num>
+  <w:num w:numId="24">
+    <w:abstractNumId w:val="4"/>
+  </w:num>
+  <w:num w:numId="25">
+    <w:abstractNumId w:val="8"/>
   </w:num>
 </w:numbering>
 </file>
@@ -13755,11 +14301,15 @@
   </w:style>
   <w:style w:type="character" w:default="1" w:styleId="Fontepargpadro">
     <w:name w:val="Default Paragraph Font"/>
+    <w:uiPriority w:val="1"/>
     <w:semiHidden/>
+    <w:unhideWhenUsed/>
   </w:style>
   <w:style w:type="table" w:default="1" w:styleId="Tabelanormal">
     <w:name w:val="Normal Table"/>
+    <w:uiPriority w:val="99"/>
     <w:semiHidden/>
+    <w:unhideWhenUsed/>
     <w:tblPr>
       <w:tblInd w:w="0" w:type="dxa"/>
       <w:tblCellMar>
@@ -13772,7 +14322,9 @@
   </w:style>
   <w:style w:type="numbering" w:default="1" w:styleId="Semlista">
     <w:name w:val="No List"/>
+    <w:uiPriority w:val="99"/>
     <w:semiHidden/>
+    <w:unhideWhenUsed/>
   </w:style>
   <w:style w:type="paragraph" w:customStyle="1" w:styleId="Paragraph2">
     <w:name w:val="Paragraph2"/>
@@ -14111,13 +14663,13 @@
     <w:pPr>
       <w:widowControl/>
       <w:numPr>
-        <w:numId w:val="81"/>
+        <w:numId w:val="24"/>
       </w:numPr>
       <w:tabs>
         <w:tab w:val="left" w:pos="720"/>
       </w:tabs>
       <w:spacing w:before="120" w:line="240" w:lineRule="auto"/>
-      <w:ind w:left="720" w:right="360"/>
+      <w:ind w:right="360"/>
       <w:jc w:val="both"/>
     </w:pPr>
     <w:rPr>

</xml_diff>

<commit_message>
Atualização nos documentos de requisitos
</commit_message>
<xml_diff>
--- a/Documento de requisitos.docx
+++ b/Documento de requisitos.docx
@@ -1040,7 +1040,6 @@
         <w:t xml:space="preserve">, </w:t>
       </w:r>
       <w:proofErr w:type="spellStart"/>
-      <w:proofErr w:type="gramStart"/>
       <w:r>
         <w:rPr>
           <w:lang w:val="pt-BR"/>
@@ -1060,7 +1059,6 @@
         </w:rPr>
         <w:t>]</w:t>
       </w:r>
-      <w:proofErr w:type="gramEnd"/>
     </w:p>
     <w:p>
       <w:pPr>
@@ -1259,7 +1257,6 @@
         <w:t xml:space="preserve"> </w:t>
       </w:r>
       <w:proofErr w:type="spellStart"/>
-      <w:proofErr w:type="gramStart"/>
       <w:r>
         <w:rPr>
           <w:lang w:val="pt-BR"/>
@@ -1279,7 +1276,6 @@
         </w:rPr>
         <w:t>]</w:t>
       </w:r>
-      <w:proofErr w:type="gramEnd"/>
     </w:p>
     <w:p>
       <w:pPr>
@@ -1471,7 +1467,6 @@
         <w:t xml:space="preserve"> </w:t>
       </w:r>
       <w:proofErr w:type="spellStart"/>
-      <w:proofErr w:type="gramStart"/>
       <w:r>
         <w:rPr>
           <w:lang w:val="pt-BR"/>
@@ -1491,7 +1486,6 @@
         </w:rPr>
         <w:t>]</w:t>
       </w:r>
-      <w:proofErr w:type="gramEnd"/>
     </w:p>
     <w:p>
       <w:pPr>
@@ -2095,7 +2089,6 @@
         <w:t xml:space="preserve"> </w:t>
       </w:r>
       <w:proofErr w:type="spellStart"/>
-      <w:proofErr w:type="gramStart"/>
       <w:r>
         <w:rPr>
           <w:lang w:val="pt-BR"/>
@@ -2115,7 +2108,6 @@
         </w:rPr>
         <w:t>]</w:t>
       </w:r>
-      <w:proofErr w:type="gramEnd"/>
     </w:p>
     <w:p>
       <w:pPr>
@@ -2366,16 +2358,8 @@
         <w:rPr>
           <w:lang w:val="pt-BR"/>
         </w:rPr>
-        <w:t xml:space="preserve"> shutdown </w:t>
-      </w:r>
-      <w:proofErr w:type="gramStart"/>
-      <w:r>
-        <w:rPr>
-          <w:lang w:val="pt-BR"/>
-        </w:rPr>
-        <w:t>times.]</w:t>
-      </w:r>
-      <w:proofErr w:type="gramEnd"/>
+        <w:t xml:space="preserve"> shutdown times.]</w:t>
+      </w:r>
     </w:p>
     <w:p>
       <w:pPr>
@@ -2884,7 +2868,6 @@
         <w:t xml:space="preserve"> </w:t>
       </w:r>
       <w:proofErr w:type="spellStart"/>
-      <w:proofErr w:type="gramStart"/>
       <w:r>
         <w:rPr>
           <w:lang w:val="pt-BR"/>
@@ -2898,7 +2881,6 @@
         </w:rPr>
         <w:t>.]</w:t>
       </w:r>
-      <w:proofErr w:type="gramEnd"/>
     </w:p>
     <w:p>
       <w:pPr>
@@ -3476,7 +3458,6 @@
         <w:t xml:space="preserve"> interface </w:t>
       </w:r>
       <w:proofErr w:type="spellStart"/>
-      <w:proofErr w:type="gramStart"/>
       <w:r>
         <w:rPr>
           <w:lang w:val="pt-BR"/>
@@ -3490,7 +3471,6 @@
         </w:rPr>
         <w:t>.]</w:t>
       </w:r>
-      <w:proofErr w:type="gramEnd"/>
     </w:p>
     <w:p>
       <w:pPr>
@@ -3880,7 +3860,6 @@
         <w:t xml:space="preserve"> </w:t>
       </w:r>
       <w:proofErr w:type="spellStart"/>
-      <w:proofErr w:type="gramStart"/>
       <w:r>
         <w:rPr>
           <w:lang w:val="pt-BR"/>
@@ -3894,7 +3873,6 @@
         </w:rPr>
         <w:t>.]</w:t>
       </w:r>
-      <w:proofErr w:type="gramEnd"/>
     </w:p>
     <w:p>
       <w:pPr>
@@ -4451,14 +4429,7 @@
         <w:rPr>
           <w:lang w:val="pt-BR"/>
         </w:rPr>
-        <w:t xml:space="preserve"> </w:t>
-      </w:r>
-      <w:proofErr w:type="gramStart"/>
-      <w:r>
-        <w:rPr>
-          <w:lang w:val="pt-BR"/>
-        </w:rPr>
-        <w:t>interface.</w:t>
+        <w:t xml:space="preserve"> interface.</w:t>
       </w:r>
       <w:r>
         <w:rPr>
@@ -4466,7 +4437,6 @@
         </w:rPr>
         <w:t>]</w:t>
       </w:r>
-      <w:proofErr w:type="gramEnd"/>
     </w:p>
     <w:p>
       <w:pPr>
@@ -4707,7 +4677,6 @@
         <w:t xml:space="preserve"> </w:t>
       </w:r>
       <w:proofErr w:type="spellStart"/>
-      <w:proofErr w:type="gramStart"/>
       <w:r>
         <w:rPr>
           <w:rStyle w:val="InfoBlueChar"/>
@@ -4730,7 +4699,6 @@
         </w:rPr>
         <w:t>]</w:t>
       </w:r>
-      <w:proofErr w:type="gramEnd"/>
     </w:p>
     <w:p>
       <w:pPr>
@@ -5545,7 +5513,6 @@
         <w:t xml:space="preserve"> data, </w:t>
       </w:r>
       <w:proofErr w:type="spellStart"/>
-      <w:proofErr w:type="gramStart"/>
       <w:r>
         <w:rPr>
           <w:rStyle w:val="InfoBlueChar"/>
@@ -5568,7 +5535,6 @@
         </w:rPr>
         <w:t>]</w:t>
       </w:r>
-      <w:proofErr w:type="gramEnd"/>
     </w:p>
     <w:p>
       <w:pPr>
@@ -5992,7 +5958,6 @@
         <w:t xml:space="preserve"> </w:t>
       </w:r>
       <w:proofErr w:type="spellStart"/>
-      <w:proofErr w:type="gramStart"/>
       <w:r>
         <w:rPr>
           <w:lang w:val="pt-BR"/>
@@ -6012,7 +5977,6 @@
         </w:rPr>
         <w:t>]</w:t>
       </w:r>
-      <w:proofErr w:type="gramEnd"/>
     </w:p>
     <w:p>
       <w:pPr>
@@ -6593,14 +6557,7 @@
         <w:rPr>
           <w:lang w:val="pt-BR"/>
         </w:rPr>
-        <w:t xml:space="preserve"> </w:t>
-      </w:r>
-      <w:proofErr w:type="gramStart"/>
-      <w:r>
-        <w:rPr>
-          <w:lang w:val="pt-BR"/>
-        </w:rPr>
-        <w:t>interfaces.</w:t>
+        <w:t xml:space="preserve"> interfaces.</w:t>
       </w:r>
       <w:r>
         <w:rPr>
@@ -6608,7 +6565,6 @@
         </w:rPr>
         <w:t>]</w:t>
       </w:r>
-      <w:proofErr w:type="gramEnd"/>
       <w:r>
         <w:rPr>
           <w:lang w:val="pt-BR"/>
@@ -7120,7 +7076,6 @@
         <w:t xml:space="preserve"> must </w:t>
       </w:r>
       <w:proofErr w:type="spellStart"/>
-      <w:proofErr w:type="gramStart"/>
       <w:r>
         <w:rPr>
           <w:lang w:val="pt-BR"/>
@@ -7134,7 +7089,6 @@
         </w:rPr>
         <w:t>.]</w:t>
       </w:r>
-      <w:proofErr w:type="gramEnd"/>
     </w:p>
     <w:p>
       <w:pPr>
@@ -7418,7 +7372,6 @@
         <w:t xml:space="preserve"> </w:t>
       </w:r>
       <w:proofErr w:type="spellStart"/>
-      <w:proofErr w:type="gramStart"/>
       <w:r>
         <w:rPr>
           <w:lang w:val="pt-BR"/>
@@ -7432,7 +7385,6 @@
         </w:rPr>
         <w:t>.]</w:t>
       </w:r>
-      <w:proofErr w:type="gramEnd"/>
     </w:p>
     <w:p>
       <w:pPr>
@@ -7559,7 +7511,21 @@
         <w:rPr>
           <w:lang w:val="pt-BR"/>
         </w:rPr>
-        <w:t xml:space="preserve"> as local </w:t>
+        <w:t xml:space="preserve"> </w:t>
+      </w:r>
+      <w:proofErr w:type="gramStart"/>
+      <w:r>
+        <w:rPr>
+          <w:lang w:val="pt-BR"/>
+        </w:rPr>
+        <w:t>as local</w:t>
+      </w:r>
+      <w:proofErr w:type="gramEnd"/>
+      <w:r>
+        <w:rPr>
+          <w:lang w:val="pt-BR"/>
+        </w:rPr>
+        <w:t xml:space="preserve"> </w:t>
       </w:r>
       <w:proofErr w:type="spellStart"/>
       <w:r>
@@ -7632,7 +7598,6 @@
         <w:t xml:space="preserve"> </w:t>
       </w:r>
       <w:proofErr w:type="spellStart"/>
-      <w:proofErr w:type="gramStart"/>
       <w:r>
         <w:rPr>
           <w:lang w:val="pt-BR"/>
@@ -7646,7 +7611,6 @@
         </w:rPr>
         <w:t>.]</w:t>
       </w:r>
-      <w:proofErr w:type="gramEnd"/>
     </w:p>
     <w:p>
       <w:pPr>
@@ -8909,7 +8873,6 @@
         <w:t xml:space="preserve"> </w:t>
       </w:r>
       <w:proofErr w:type="spellStart"/>
-      <w:proofErr w:type="gramStart"/>
       <w:r>
         <w:rPr>
           <w:lang w:val="pt-BR"/>
@@ -8929,7 +8892,6 @@
         </w:rPr>
         <w:t>]</w:t>
       </w:r>
-      <w:proofErr w:type="gramEnd"/>
     </w:p>
     <w:p>
       <w:pPr>
@@ -9748,14 +9710,7 @@
         <w:rPr>
           <w:lang w:val="pt-BR"/>
         </w:rPr>
-        <w:t xml:space="preserve"> </w:t>
-      </w:r>
-      <w:proofErr w:type="gramStart"/>
-      <w:r>
-        <w:rPr>
-          <w:lang w:val="pt-BR"/>
-        </w:rPr>
-        <w:t>item.</w:t>
+        <w:t xml:space="preserve"> item.</w:t>
       </w:r>
       <w:r>
         <w:rPr>
@@ -9763,7 +9718,6 @@
         </w:rPr>
         <w:t>]</w:t>
       </w:r>
-      <w:proofErr w:type="gramEnd"/>
     </w:p>
     <w:p>
       <w:pPr>
@@ -10612,14 +10566,7 @@
         <w:rPr>
           <w:lang w:val="pt-BR"/>
         </w:rPr>
-        <w:t xml:space="preserve"> </w:t>
-      </w:r>
-      <w:proofErr w:type="gramStart"/>
-      <w:r>
-        <w:rPr>
-          <w:lang w:val="pt-BR"/>
-        </w:rPr>
-        <w:t>system</w:t>
+        <w:t xml:space="preserve"> system</w:t>
       </w:r>
       <w:r>
         <w:rPr>
@@ -10633,7 +10580,6 @@
         </w:rPr>
         <w:t>]</w:t>
       </w:r>
-      <w:proofErr w:type="gramEnd"/>
     </w:p>
     <w:p>
       <w:pPr>
@@ -10922,16 +10868,8 @@
         <w:rPr>
           <w:lang w:val="pt-BR"/>
         </w:rPr>
-        <w:t xml:space="preserve"> </w:t>
-      </w:r>
-      <w:proofErr w:type="gramStart"/>
-      <w:r>
-        <w:rPr>
-          <w:lang w:val="pt-BR"/>
-        </w:rPr>
-        <w:t>software.]</w:t>
-      </w:r>
-      <w:proofErr w:type="gramEnd"/>
+        <w:t xml:space="preserve"> software.]</w:t>
+      </w:r>
     </w:p>
     <w:p>
       <w:pPr>
@@ -11220,16 +11158,8 @@
         <w:rPr>
           <w:lang w:val="pt-BR"/>
         </w:rPr>
-        <w:t xml:space="preserve"> </w:t>
-      </w:r>
-      <w:proofErr w:type="gramStart"/>
-      <w:r>
-        <w:rPr>
-          <w:lang w:val="pt-BR"/>
-        </w:rPr>
-        <w:t>software.]</w:t>
-      </w:r>
-      <w:proofErr w:type="gramEnd"/>
+        <w:t xml:space="preserve"> software.]</w:t>
+      </w:r>
     </w:p>
     <w:p>
       <w:pPr>
@@ -11745,7 +11675,6 @@
         <w:t xml:space="preserve"> </w:t>
       </w:r>
       <w:proofErr w:type="spellStart"/>
-      <w:proofErr w:type="gramStart"/>
       <w:r>
         <w:rPr>
           <w:lang w:val="pt-BR"/>
@@ -11759,7 +11688,6 @@
         </w:rPr>
         <w:t>.]</w:t>
       </w:r>
-      <w:proofErr w:type="gramEnd"/>
     </w:p>
     <w:p>
       <w:pPr>
@@ -12129,24 +12057,15 @@
           <w:szCs w:val="28"/>
           <w:lang w:val="pt-BR"/>
         </w:rPr>
-        <w:t xml:space="preserve"> </w:t>
-      </w:r>
-      <w:proofErr w:type="gramStart"/>
+        <w:t xml:space="preserve"> it.</w:t>
+      </w:r>
       <w:r>
         <w:rPr>
           <w:szCs w:val="28"/>
           <w:lang w:val="pt-BR"/>
         </w:rPr>
-        <w:t>it.</w:t>
-      </w:r>
-      <w:r>
-        <w:rPr>
-          <w:szCs w:val="28"/>
-          <w:lang w:val="pt-BR"/>
-        </w:rPr>
         <w:t>]</w:t>
       </w:r>
-      <w:proofErr w:type="gramEnd"/>
     </w:p>
     <w:p>
       <w:pPr>
@@ -12241,21 +12160,11 @@
           <w:r>
             <w:sym w:font="Symbol" w:char="F0D3"/>
           </w:r>
-          <w:r>
-            <w:fldChar w:fldCharType="begin"/>
-          </w:r>
-          <w:r>
-            <w:instrText xml:space="preserve"> DOCPROPERTY "Company"  \* MERGEFORMAT </w:instrText>
-          </w:r>
-          <w:r>
-            <w:fldChar w:fldCharType="separate"/>
-          </w:r>
-          <w:r>
-            <w:t>&lt;Company Name&gt;</w:t>
-          </w:r>
-          <w:r>
-            <w:fldChar w:fldCharType="end"/>
-          </w:r>
+          <w:fldSimple w:instr=" DOCPROPERTY &quot;Company&quot;  \* MERGEFORMAT ">
+            <w:r>
+              <w:t>&lt;Company Name&gt;</w:t>
+            </w:r>
+          </w:fldSimple>
           <w:r>
             <w:t xml:space="preserve">, </w:t>
           </w:r>
@@ -12424,21 +12333,11 @@
           <w:tcW w:w="6379" w:type="dxa"/>
         </w:tcPr>
         <w:p>
-          <w:r>
-            <w:fldChar w:fldCharType="begin"/>
-          </w:r>
-          <w:r>
-            <w:instrText xml:space="preserve"> TITLE  \* MERGEFORMAT </w:instrText>
-          </w:r>
-          <w:r>
-            <w:fldChar w:fldCharType="separate"/>
-          </w:r>
-          <w:r>
-            <w:t>Supporting Requirements</w:t>
-          </w:r>
-          <w:r>
-            <w:fldChar w:fldCharType="end"/>
-          </w:r>
+          <w:fldSimple w:instr=" TITLE  \* MERGEFORMAT ">
+            <w:r>
+              <w:t>Supporting Requirements</w:t>
+            </w:r>
+          </w:fldSimple>
           <w:r>
             <w:t xml:space="preserve"> Specification</w:t>
           </w:r>
@@ -12490,14 +12389,14 @@
         <v:path o:extrusionok="f" gradientshapeok="t" o:connecttype="rect"/>
         <o:lock v:ext="edit" aspectratio="t"/>
       </v:shapetype>
-      <v:shape id="_x0000_i1038" type="#_x0000_t75" style="width:29.45pt;height:27.55pt" o:bullet="t">
+      <v:shape id="_x0000_i1028" type="#_x0000_t75" style="width:29.45pt;height:27.55pt" o:bullet="t">
         <v:imagedata r:id="rId1" o:title="clip_image001"/>
       </v:shape>
     </w:pict>
   </w:numPicBullet>
   <w:numPicBullet w:numPicBulletId="1">
     <w:pict>
-      <v:shape id="_x0000_i1039" type="#_x0000_t75" style="width:30.7pt;height:30.05pt" o:bullet="t">
+      <v:shape id="_x0000_i1029" type="#_x0000_t75" style="width:30.7pt;height:30.05pt" o:bullet="t">
         <v:imagedata r:id="rId2" o:title="clip_image002"/>
       </v:shape>
     </w:pict>

</xml_diff>